<commit_message>
Tarea 3.2 Gabriel Antonio Castillo Alegria
</commit_message>
<xml_diff>
--- a/Tarea 3.2 Gabriel Antonio Castillo Alegria.docx
+++ b/Tarea 3.2 Gabriel Antonio Castillo Alegria.docx
@@ -4,16 +4,37 @@
   <w:body>
     <w:p>
       <w:pPr>
-        <w:pStyle w:val="Ttulo2"/>
-        <w:rPr>
-          <w:b/>
-          <w:bCs/>
-        </w:rPr>
-      </w:pPr>
-      <w:r>
-        <w:rPr>
-          <w:b/>
-          <w:bCs/>
+        <w:pStyle w:val="Ttulo1"/>
+        <w:rPr>
+          <w:b/>
+          <w:bCs/>
+          <w:color w:val="000000" w:themeColor="text1"/>
+        </w:rPr>
+      </w:pPr>
+      <w:r>
+        <w:rPr>
+          <w:b/>
+          <w:bCs/>
+          <w:color w:val="000000" w:themeColor="text1"/>
+        </w:rPr>
+        <w:t>3.2 Funciones</w:t>
+      </w:r>
+    </w:p>
+    <w:p>
+      <w:pPr>
+        <w:rPr>
+          <w:b/>
+          <w:bCs/>
+          <w:sz w:val="28"/>
+          <w:szCs w:val="28"/>
+        </w:rPr>
+      </w:pPr>
+      <w:r>
+        <w:rPr>
+          <w:b/>
+          <w:bCs/>
+          <w:sz w:val="28"/>
+          <w:szCs w:val="28"/>
         </w:rPr>
         <w:t>3.</w:t>
       </w:r>
@@ -21,172 +42,42 @@
         <w:rPr>
           <w:b/>
           <w:bCs/>
-        </w:rPr>
-        <w:t>2</w:t>
-      </w:r>
-      <w:r>
-        <w:rPr>
-          <w:b/>
-          <w:bCs/>
-        </w:rPr>
-        <w:t xml:space="preserve"> Funciones </w:t>
-      </w:r>
-    </w:p>
-    <w:p>
-      <w:pPr>
-        <w:pStyle w:val="Ttulo3"/>
-        <w:rPr>
-          <w:b/>
-          <w:bCs/>
-        </w:rPr>
-      </w:pPr>
-      <w:r>
-        <w:rPr>
-          <w:b/>
-          <w:bCs/>
-        </w:rPr>
-        <w:t>Requerimiento funcionales.</w:t>
-      </w:r>
-    </w:p>
-    <w:p>
-      <w:pPr>
-        <w:pStyle w:val="Ttulo4"/>
-        <w:rPr>
-          <w:b/>
-          <w:bCs/>
-          <w:i w:val="0"/>
-          <w:iCs w:val="0"/>
-        </w:rPr>
-      </w:pPr>
-      <w:r>
-        <w:rPr>
-          <w:b/>
-          <w:bCs/>
-          <w:i w:val="0"/>
-          <w:iCs w:val="0"/>
-        </w:rPr>
-        <w:t>RF1 Administrar Usuarios</w:t>
-      </w:r>
-    </w:p>
-    <w:p>
-      <w:r>
-        <w:t>Para cumplir esta función el sistema debe permitir que se realice lo siguiente:</w:t>
-      </w:r>
-    </w:p>
-    <w:p>
-      <w:r>
-        <w:rPr>
-          <w:b/>
-          <w:bCs/>
-        </w:rPr>
-        <w:t>Crear Usuario:</w:t>
-      </w:r>
-      <w:r>
-        <w:t xml:space="preserve"> mediante un formulario crear los usuarios con la siguiente información, usuario y Contraseña.</w:t>
-      </w:r>
-    </w:p>
-    <w:p>
-      <w:r>
-        <w:rPr>
-          <w:b/>
-          <w:bCs/>
-        </w:rPr>
-        <w:t>Consultar Usuario:</w:t>
-      </w:r>
-      <w:r>
-        <w:rPr>
-          <w:b/>
-          <w:bCs/>
-        </w:rPr>
-        <w:t xml:space="preserve"> </w:t>
-      </w:r>
-      <w:r>
-        <w:t>por medio de esta función se podrá observar la información de los usuarios</w:t>
-      </w:r>
-    </w:p>
-    <w:p>
-      <w:r>
-        <w:rPr>
-          <w:b/>
-          <w:bCs/>
-        </w:rPr>
-        <w:t>Modificar Usuario:</w:t>
-      </w:r>
-      <w:r>
-        <w:t xml:space="preserve"> esta función permite al administrado actualizar la información de los usuarios</w:t>
-      </w:r>
-    </w:p>
-    <w:p>
-      <w:r>
-        <w:rPr>
-          <w:b/>
-          <w:bCs/>
-        </w:rPr>
-        <w:t>Eliminar Usuario:</w:t>
-      </w:r>
-      <w:r>
-        <w:rPr>
-          <w:b/>
-          <w:bCs/>
-        </w:rPr>
-        <w:t xml:space="preserve"> </w:t>
-      </w:r>
-      <w:r>
-        <w:t>esa función permite que el administrador del sistema actualizar la información de los proveedores registrados.</w:t>
-      </w:r>
-    </w:p>
-    <w:p>
-      <w:pPr>
-        <w:pStyle w:val="Ttulo4"/>
-        <w:rPr>
-          <w:b/>
-          <w:bCs/>
-          <w:i w:val="0"/>
-          <w:iCs w:val="0"/>
-        </w:rPr>
-      </w:pPr>
-      <w:r>
-        <w:rPr>
-          <w:b/>
-          <w:bCs/>
-          <w:i w:val="0"/>
-          <w:iCs w:val="0"/>
-        </w:rPr>
-        <w:t>RF</w:t>
-      </w:r>
-      <w:r>
-        <w:rPr>
-          <w:b/>
-          <w:bCs/>
-          <w:i w:val="0"/>
-          <w:iCs w:val="0"/>
-        </w:rPr>
-        <w:t>2</w:t>
-      </w:r>
-      <w:r>
-        <w:rPr>
-          <w:b/>
-          <w:bCs/>
-          <w:i w:val="0"/>
-          <w:iCs w:val="0"/>
-        </w:rPr>
-        <w:t xml:space="preserve"> Acceso al sistema</w:t>
-      </w:r>
-    </w:p>
-    <w:p>
-      <w:r>
-        <w:t>Para cumplir esta función el sistema debe conectarse a la base de datos esta extraer los datos del usuario igualarla con los datos del usuario y si esta igual dejarlo entrar</w:t>
-      </w:r>
-    </w:p>
-    <w:p>
+          <w:sz w:val="28"/>
+          <w:szCs w:val="28"/>
+        </w:rPr>
+        <w:t xml:space="preserve">2.1 RF1. </w:t>
+      </w:r>
+      <w:r>
+        <w:rPr>
+          <w:b/>
+          <w:bCs/>
+          <w:sz w:val="28"/>
+          <w:szCs w:val="28"/>
+        </w:rPr>
+        <w:t>Autentificación de Usuario</w:t>
+      </w:r>
+    </w:p>
+    <w:p>
+      <w:pPr>
+        <w:ind w:left="708"/>
+        <w:jc w:val="both"/>
+      </w:pPr>
       <w:r>
         <w:rPr>
           <w:noProof/>
         </w:rPr>
         <w:drawing>
-          <wp:inline distT="0" distB="0" distL="0" distR="0" wp14:anchorId="46DC74BC" wp14:editId="687A5AF7">
-            <wp:extent cx="5400040" cy="4638040"/>
-            <wp:effectExtent l="0" t="0" r="0" b="0"/>
+          <wp:anchor distT="0" distB="0" distL="114300" distR="114300" simplePos="0" relativeHeight="251659264" behindDoc="0" locked="0" layoutInCell="1" allowOverlap="1" wp14:anchorId="3B0A097B" wp14:editId="7F669945">
+            <wp:simplePos x="0" y="0"/>
+            <wp:positionH relativeFrom="margin">
+              <wp:align>center</wp:align>
+            </wp:positionH>
+            <wp:positionV relativeFrom="paragraph">
+              <wp:posOffset>581660</wp:posOffset>
+            </wp:positionV>
+            <wp:extent cx="4191458" cy="3600000"/>
+            <wp:effectExtent l="0" t="0" r="0" b="635"/>
+            <wp:wrapTopAndBottom/>
             <wp:docPr id="1" name="Imagen 1"/>
             <wp:cNvGraphicFramePr>
               <a:graphicFrameLocks xmlns:a="http://schemas.openxmlformats.org/drawingml/2006/main" noChangeAspect="1"/>
@@ -199,7 +90,13 @@
                     <pic:cNvPicPr/>
                   </pic:nvPicPr>
                   <pic:blipFill>
-                    <a:blip r:embed="rId6"/>
+                    <a:blip r:embed="rId6" cstate="print">
+                      <a:extLst>
+                        <a:ext uri="{28A0092B-C50C-407E-A947-70E740481C1C}">
+                          <a14:useLocalDpi xmlns:a14="http://schemas.microsoft.com/office/drawing/2010/main" val="0"/>
+                        </a:ext>
+                      </a:extLst>
+                    </a:blip>
                     <a:stretch>
                       <a:fillRect/>
                     </a:stretch>
@@ -207,7 +104,7 @@
                   <pic:spPr>
                     <a:xfrm>
                       <a:off x="0" y="0"/>
-                      <a:ext cx="5400040" cy="4638040"/>
+                      <a:ext cx="4191458" cy="3600000"/>
                     </a:xfrm>
                     <a:prstGeom prst="rect">
                       <a:avLst/>
@@ -216,183 +113,401 @@
                 </pic:pic>
               </a:graphicData>
             </a:graphic>
-          </wp:inline>
+            <wp14:sizeRelH relativeFrom="page">
+              <wp14:pctWidth>0</wp14:pctWidth>
+            </wp14:sizeRelH>
+            <wp14:sizeRelV relativeFrom="page">
+              <wp14:pctHeight>0</wp14:pctHeight>
+            </wp14:sizeRelV>
+          </wp:anchor>
         </w:drawing>
       </w:r>
-    </w:p>
-    <w:p/>
-    <w:p>
-      <w:pPr>
-        <w:pStyle w:val="Ttulo4"/>
-        <w:rPr>
-          <w:b/>
-          <w:bCs/>
-          <w:i w:val="0"/>
-          <w:iCs w:val="0"/>
-        </w:rPr>
-      </w:pPr>
-      <w:r>
-        <w:rPr>
-          <w:b/>
-          <w:bCs/>
-          <w:i w:val="0"/>
-          <w:iCs w:val="0"/>
+      <w:r>
+        <w:t>Para cumplir esta función el sistema debe conectarse a la base de datos esta extraer los datos del usuario igualarla con los datos del usuario y si esta igual dejarlo entrar</w:t>
+      </w:r>
+    </w:p>
+    <w:p>
+      <w:pPr>
+        <w:rPr>
+          <w:b/>
+          <w:bCs/>
+          <w:sz w:val="28"/>
+          <w:szCs w:val="28"/>
+        </w:rPr>
+      </w:pPr>
+      <w:r>
+        <w:rPr>
+          <w:b/>
+          <w:bCs/>
+          <w:sz w:val="28"/>
+          <w:szCs w:val="28"/>
+        </w:rPr>
+        <w:br/>
+      </w:r>
+      <w:r>
+        <w:rPr>
+          <w:b/>
+          <w:bCs/>
+          <w:sz w:val="28"/>
+          <w:szCs w:val="28"/>
+        </w:rPr>
+        <w:t>3.2.2 RF2. Registró de usuarios</w:t>
+      </w:r>
+    </w:p>
+    <w:p>
+      <w:pPr>
+        <w:ind w:left="708"/>
+        <w:jc w:val="both"/>
+        <w:rPr>
+          <w:sz w:val="24"/>
+          <w:szCs w:val="24"/>
+        </w:rPr>
+      </w:pPr>
+      <w:r>
+        <w:rPr>
+          <w:sz w:val="24"/>
+          <w:szCs w:val="24"/>
+        </w:rPr>
+        <w:t>Para cumplir esta función el sistema debe permitir que se realice lo siguiente:</w:t>
+      </w:r>
+    </w:p>
+    <w:p>
+      <w:pPr>
+        <w:ind w:left="708"/>
+        <w:jc w:val="both"/>
+        <w:rPr>
+          <w:b/>
+          <w:bCs/>
+          <w:sz w:val="24"/>
+          <w:szCs w:val="24"/>
+        </w:rPr>
+      </w:pPr>
+      <w:r>
+        <w:rPr>
+          <w:b/>
+          <w:bCs/>
+          <w:sz w:val="24"/>
+          <w:szCs w:val="24"/>
+        </w:rPr>
+        <w:t>Crear Usuario:</w:t>
+      </w:r>
+      <w:r>
+        <w:rPr>
+          <w:sz w:val="24"/>
+          <w:szCs w:val="24"/>
+        </w:rPr>
+        <w:t xml:space="preserve"> mediante un formulario crear los usuarios con la siguiente información </w:t>
+      </w:r>
+      <w:r>
+        <w:rPr>
+          <w:sz w:val="24"/>
+          <w:szCs w:val="24"/>
+        </w:rPr>
+        <w:t>Nombre, Apellido, E-mail, Usuario y Contraseña</w:t>
+      </w:r>
+      <w:r>
+        <w:rPr>
+          <w:b/>
+          <w:bCs/>
+          <w:sz w:val="24"/>
+          <w:szCs w:val="24"/>
+        </w:rPr>
+        <w:t>.</w:t>
+      </w:r>
+    </w:p>
+    <w:p>
+      <w:pPr>
+        <w:ind w:left="708"/>
+        <w:jc w:val="both"/>
+        <w:rPr>
+          <w:sz w:val="24"/>
+          <w:szCs w:val="24"/>
+        </w:rPr>
+      </w:pPr>
+      <w:r>
+        <w:rPr>
+          <w:b/>
+          <w:bCs/>
+          <w:sz w:val="24"/>
+          <w:szCs w:val="24"/>
+        </w:rPr>
+        <w:t xml:space="preserve">Consultar Usuario: </w:t>
+      </w:r>
+      <w:r>
+        <w:rPr>
+          <w:sz w:val="24"/>
+          <w:szCs w:val="24"/>
+        </w:rPr>
+        <w:t>por medio de esta función se podrá observar la información de los usuarios</w:t>
+      </w:r>
+    </w:p>
+    <w:p>
+      <w:pPr>
+        <w:ind w:left="708"/>
+        <w:jc w:val="both"/>
+        <w:rPr>
+          <w:sz w:val="24"/>
+          <w:szCs w:val="24"/>
+        </w:rPr>
+      </w:pPr>
+      <w:r>
+        <w:rPr>
+          <w:b/>
+          <w:bCs/>
+          <w:sz w:val="24"/>
+          <w:szCs w:val="24"/>
+        </w:rPr>
+        <w:t>Modificar Usuario:</w:t>
+      </w:r>
+      <w:r>
+        <w:rPr>
+          <w:sz w:val="24"/>
+          <w:szCs w:val="24"/>
+        </w:rPr>
+        <w:t xml:space="preserve"> esta función permite al administrado actualizar la información de los usuarios</w:t>
+      </w:r>
+    </w:p>
+    <w:p>
+      <w:pPr>
+        <w:ind w:left="708"/>
+        <w:jc w:val="both"/>
+        <w:rPr>
+          <w:sz w:val="24"/>
+          <w:szCs w:val="24"/>
+        </w:rPr>
+      </w:pPr>
+      <w:r>
+        <w:rPr>
+          <w:b/>
+          <w:bCs/>
+          <w:sz w:val="24"/>
+          <w:szCs w:val="24"/>
+        </w:rPr>
+        <w:t xml:space="preserve">Eliminar Usuario: </w:t>
+      </w:r>
+      <w:r>
+        <w:rPr>
+          <w:sz w:val="24"/>
+          <w:szCs w:val="24"/>
+        </w:rPr>
+        <w:t>esa función permite que el administrador del sistema actualizar la información de los proveedores registrados.</w:t>
+      </w:r>
+    </w:p>
+    <w:p>
+      <w:pPr>
+        <w:jc w:val="both"/>
+        <w:rPr>
+          <w:b/>
+          <w:bCs/>
+          <w:sz w:val="28"/>
+          <w:szCs w:val="28"/>
+        </w:rPr>
+      </w:pPr>
+    </w:p>
+    <w:p>
+      <w:pPr>
+        <w:jc w:val="both"/>
+        <w:rPr>
+          <w:b/>
+          <w:bCs/>
+          <w:sz w:val="28"/>
+          <w:szCs w:val="28"/>
+        </w:rPr>
+      </w:pPr>
+      <w:r>
+        <w:rPr>
+          <w:b/>
+          <w:bCs/>
+          <w:sz w:val="28"/>
+          <w:szCs w:val="28"/>
         </w:rPr>
         <w:lastRenderedPageBreak/>
-        <w:t>RF3 Administrar Empleados</w:t>
-      </w:r>
-    </w:p>
-    <w:p>
-      <w:r>
+        <w:t>3.2.3 RF3. Registro de Empleados</w:t>
+      </w:r>
+    </w:p>
+    <w:p>
+      <w:pPr>
+        <w:ind w:left="708"/>
+        <w:jc w:val="both"/>
+        <w:rPr>
+          <w:sz w:val="24"/>
+          <w:szCs w:val="24"/>
+        </w:rPr>
+      </w:pPr>
+      <w:r>
+        <w:rPr>
+          <w:sz w:val="24"/>
+          <w:szCs w:val="24"/>
+        </w:rPr>
         <w:t>Para cumplir esta función el sistema debe permitir que se realice lo siguiente:</w:t>
       </w:r>
     </w:p>
     <w:p>
-      <w:r>
-        <w:rPr>
-          <w:b/>
-          <w:bCs/>
-        </w:rPr>
-        <w:t xml:space="preserve">Crear </w:t>
-      </w:r>
-      <w:r>
-        <w:rPr>
-          <w:b/>
-          <w:bCs/>
-        </w:rPr>
-        <w:t>Empleados</w:t>
-      </w:r>
-      <w:r>
-        <w:rPr>
-          <w:b/>
-          <w:bCs/>
-        </w:rPr>
-        <w:t>:</w:t>
-      </w:r>
-      <w:r>
+      <w:pPr>
+        <w:ind w:left="708"/>
+        <w:jc w:val="both"/>
+        <w:rPr>
+          <w:sz w:val="24"/>
+          <w:szCs w:val="24"/>
+        </w:rPr>
+      </w:pPr>
+      <w:r>
+        <w:rPr>
+          <w:b/>
+          <w:bCs/>
+          <w:sz w:val="24"/>
+          <w:szCs w:val="24"/>
+        </w:rPr>
+        <w:t>Crear Empleados:</w:t>
+      </w:r>
+      <w:r>
+        <w:rPr>
+          <w:sz w:val="24"/>
+          <w:szCs w:val="24"/>
+        </w:rPr>
         <w:t xml:space="preserve"> mediante un formulario crear los empleados con la siguiente información personal, puesto, responsabilidad y el salario base</w:t>
       </w:r>
     </w:p>
     <w:p>
-      <w:r>
-        <w:rPr>
-          <w:b/>
-          <w:bCs/>
-        </w:rPr>
-        <w:t>Consultar Usuario:</w:t>
-      </w:r>
-      <w:r>
-        <w:rPr>
-          <w:b/>
-          <w:bCs/>
-        </w:rPr>
-        <w:t xml:space="preserve"> </w:t>
-      </w:r>
-      <w:r>
+      <w:pPr>
+        <w:ind w:left="708"/>
+        <w:jc w:val="both"/>
+        <w:rPr>
+          <w:sz w:val="24"/>
+          <w:szCs w:val="24"/>
+        </w:rPr>
+      </w:pPr>
+      <w:r>
+        <w:rPr>
+          <w:b/>
+          <w:bCs/>
+          <w:sz w:val="24"/>
+          <w:szCs w:val="24"/>
+        </w:rPr>
+        <w:t xml:space="preserve">Consultar Usuario: </w:t>
+      </w:r>
+      <w:r>
+        <w:rPr>
+          <w:sz w:val="24"/>
+          <w:szCs w:val="24"/>
+        </w:rPr>
         <w:t xml:space="preserve">por medio de esta función se podrá observar la información de los empleados </w:t>
       </w:r>
     </w:p>
     <w:p>
-      <w:r>
-        <w:rPr>
-          <w:b/>
-          <w:bCs/>
+      <w:pPr>
+        <w:ind w:left="708"/>
+        <w:jc w:val="both"/>
+        <w:rPr>
+          <w:sz w:val="24"/>
+          <w:szCs w:val="24"/>
+        </w:rPr>
+      </w:pPr>
+      <w:r>
+        <w:rPr>
+          <w:b/>
+          <w:bCs/>
+          <w:sz w:val="24"/>
+          <w:szCs w:val="24"/>
         </w:rPr>
         <w:t>Modificar Usuario:</w:t>
       </w:r>
       <w:r>
+        <w:rPr>
+          <w:sz w:val="24"/>
+          <w:szCs w:val="24"/>
+        </w:rPr>
         <w:t xml:space="preserve"> esta función permite al administrado actualizar la información de los usuarios</w:t>
       </w:r>
     </w:p>
     <w:p>
-      <w:r>
-        <w:rPr>
-          <w:b/>
-          <w:bCs/>
-        </w:rPr>
-        <w:t>Eliminar Usuario:</w:t>
-      </w:r>
-      <w:r>
-        <w:rPr>
-          <w:b/>
-          <w:bCs/>
-        </w:rPr>
-        <w:t xml:space="preserve"> </w:t>
-      </w:r>
-      <w:r>
+      <w:pPr>
+        <w:ind w:left="708"/>
+        <w:jc w:val="both"/>
+        <w:rPr>
+          <w:sz w:val="24"/>
+          <w:szCs w:val="24"/>
+        </w:rPr>
+      </w:pPr>
+      <w:r>
+        <w:rPr>
+          <w:b/>
+          <w:bCs/>
+          <w:sz w:val="24"/>
+          <w:szCs w:val="24"/>
+        </w:rPr>
+        <w:t xml:space="preserve">Eliminar Usuario: </w:t>
+      </w:r>
+      <w:r>
+        <w:rPr>
+          <w:sz w:val="24"/>
+          <w:szCs w:val="24"/>
+        </w:rPr>
         <w:t>esa función permite que el administrador del sistema actualizar la información de los proveedores registrados.</w:t>
       </w:r>
     </w:p>
     <w:p>
       <w:pPr>
-        <w:pStyle w:val="Ttulo4"/>
-        <w:rPr>
-          <w:b/>
-          <w:bCs/>
-          <w:i w:val="0"/>
-          <w:iCs w:val="0"/>
-        </w:rPr>
-      </w:pPr>
-      <w:r>
-        <w:rPr>
-          <w:b/>
-          <w:bCs/>
-          <w:i w:val="0"/>
-          <w:iCs w:val="0"/>
-        </w:rPr>
-        <w:t>RF</w:t>
-      </w:r>
-      <w:r>
-        <w:rPr>
-          <w:b/>
-          <w:bCs/>
-          <w:i w:val="0"/>
-          <w:iCs w:val="0"/>
-        </w:rPr>
-        <w:t xml:space="preserve">7 Descuentos y </w:t>
-      </w:r>
-      <w:r>
-        <w:rPr>
-          <w:b/>
-          <w:bCs/>
-          <w:i w:val="0"/>
-          <w:iCs w:val="0"/>
-        </w:rPr>
-        <w:t>Comisiones</w:t>
-      </w:r>
-    </w:p>
-    <w:p/>
-    <w:p>
-      <w:r>
-        <w:t>Al pago se</w:t>
-      </w:r>
-      <w:r>
-        <w:t xml:space="preserve"> </w:t>
-      </w:r>
-      <w:r>
-        <w:t>restarán</w:t>
-      </w:r>
-      <w:r>
-        <w:t xml:space="preserve"> el AFP y ISSS y se</w:t>
-      </w:r>
-      <w:r>
-        <w:t xml:space="preserve"> le sumara las comisiones diarias </w:t>
-      </w:r>
-    </w:p>
-    <w:p>
-      <w:r>
-        <w:t>Diagrama de pago según las piezas de ropa elaboradas por lo empleados por día</w:t>
-      </w:r>
-    </w:p>
-    <w:p>
+        <w:jc w:val="both"/>
+        <w:rPr>
+          <w:b/>
+          <w:bCs/>
+          <w:sz w:val="28"/>
+          <w:szCs w:val="28"/>
+        </w:rPr>
+      </w:pPr>
+      <w:r>
+        <w:rPr>
+          <w:b/>
+          <w:bCs/>
+          <w:sz w:val="28"/>
+          <w:szCs w:val="28"/>
+        </w:rPr>
+        <w:t>3.2.4 RF4. Comisiones y Descuento</w:t>
+      </w:r>
+    </w:p>
+    <w:p>
+      <w:pPr>
+        <w:ind w:left="708"/>
+        <w:jc w:val="both"/>
+        <w:rPr>
+          <w:sz w:val="24"/>
+          <w:szCs w:val="24"/>
+        </w:rPr>
+      </w:pPr>
+      <w:r>
+        <w:rPr>
+          <w:sz w:val="24"/>
+          <w:szCs w:val="24"/>
+        </w:rPr>
+        <w:t xml:space="preserve">El sistema tendrá estas dos funciones una servirá para hacer los descuentos y la otra las comisiones </w:t>
+      </w:r>
+    </w:p>
+    <w:p>
+      <w:pPr>
+        <w:ind w:left="708"/>
+        <w:jc w:val="both"/>
+        <w:rPr>
+          <w:sz w:val="24"/>
+          <w:szCs w:val="24"/>
+        </w:rPr>
+      </w:pPr>
       <w:r>
         <w:rPr>
           <w:noProof/>
         </w:rPr>
         <w:drawing>
-          <wp:inline distT="0" distB="0" distL="0" distR="0" wp14:anchorId="2767A6B0" wp14:editId="6CAE283C">
-            <wp:extent cx="5400040" cy="3223895"/>
+          <wp:anchor distT="0" distB="0" distL="114300" distR="114300" simplePos="0" relativeHeight="251660288" behindDoc="0" locked="0" layoutInCell="1" allowOverlap="1" wp14:anchorId="1110C942" wp14:editId="31D56AC6">
+            <wp:simplePos x="0" y="0"/>
+            <wp:positionH relativeFrom="margin">
+              <wp:align>right</wp:align>
+            </wp:positionH>
+            <wp:positionV relativeFrom="margin">
+              <wp:posOffset>6186170</wp:posOffset>
+            </wp:positionV>
+            <wp:extent cx="3798909" cy="2268000"/>
             <wp:effectExtent l="0" t="0" r="0" b="0"/>
+            <wp:wrapSquare wrapText="bothSides"/>
             <wp:docPr id="2" name="Imagen 2"/>
             <wp:cNvGraphicFramePr>
               <a:graphicFrameLocks xmlns:a="http://schemas.openxmlformats.org/drawingml/2006/main" noChangeAspect="1"/>
@@ -405,7 +520,13 @@
                     <pic:cNvPicPr/>
                   </pic:nvPicPr>
                   <pic:blipFill>
-                    <a:blip r:embed="rId7"/>
+                    <a:blip r:embed="rId7" cstate="print">
+                      <a:extLst>
+                        <a:ext uri="{28A0092B-C50C-407E-A947-70E740481C1C}">
+                          <a14:useLocalDpi xmlns:a14="http://schemas.microsoft.com/office/drawing/2010/main" val="0"/>
+                        </a:ext>
+                      </a:extLst>
+                    </a:blip>
                     <a:stretch>
                       <a:fillRect/>
                     </a:stretch>
@@ -413,7 +534,7 @@
                   <pic:spPr>
                     <a:xfrm>
                       <a:off x="0" y="0"/>
-                      <a:ext cx="5400040" cy="3223895"/>
+                      <a:ext cx="3798909" cy="2268000"/>
                     </a:xfrm>
                     <a:prstGeom prst="rect">
                       <a:avLst/>
@@ -422,202 +543,418 @@
                 </pic:pic>
               </a:graphicData>
             </a:graphic>
-          </wp:inline>
+            <wp14:sizeRelH relativeFrom="margin">
+              <wp14:pctWidth>0</wp14:pctWidth>
+            </wp14:sizeRelH>
+            <wp14:sizeRelV relativeFrom="margin">
+              <wp14:pctHeight>0</wp14:pctHeight>
+            </wp14:sizeRelV>
+          </wp:anchor>
         </w:drawing>
       </w:r>
-    </w:p>
-    <w:p>
-      <w:r>
-        <w:rPr>
-          <w:b/>
-          <w:bCs/>
-        </w:rPr>
-        <w:t>Pago Total:</w:t>
-      </w:r>
-      <w:r>
-        <w:rPr>
-          <w:b/>
-          <w:bCs/>
-        </w:rPr>
-        <w:t xml:space="preserve"> </w:t>
-      </w:r>
-      <w:r>
-        <w:t>esta función permite guarda el total para mejorar la gestión de planillas</w:t>
-      </w:r>
-    </w:p>
-    <w:p>
-      <w:pPr>
-        <w:pStyle w:val="Ttulo4"/>
-        <w:rPr>
-          <w:b/>
-          <w:bCs/>
-          <w:i w:val="0"/>
-          <w:iCs w:val="0"/>
-        </w:rPr>
-      </w:pPr>
-      <w:r>
-        <w:rPr>
-          <w:b/>
-          <w:bCs/>
-          <w:i w:val="0"/>
-          <w:iCs w:val="0"/>
-        </w:rPr>
-        <w:t xml:space="preserve">RF8 Planillas </w:t>
-      </w:r>
-    </w:p>
-    <w:p>
-      <w:r>
+      <w:r>
+        <w:rPr>
+          <w:sz w:val="24"/>
+          <w:szCs w:val="24"/>
+        </w:rPr>
+        <w:t>Descuento: ISSS y AFP, Si hace de menos de 20 camisas se le descontara 0.25 por cada pieza faltante</w:t>
+      </w:r>
+    </w:p>
+    <w:p>
+      <w:pPr>
+        <w:ind w:left="708"/>
+        <w:jc w:val="both"/>
+        <w:rPr>
+          <w:sz w:val="24"/>
+          <w:szCs w:val="24"/>
+        </w:rPr>
+      </w:pPr>
+      <w:r>
+        <w:rPr>
+          <w:sz w:val="24"/>
+          <w:szCs w:val="24"/>
+        </w:rPr>
+        <w:t xml:space="preserve">Comisiones: es mayor de 20 la paga será de 8, si es mayor de 30 la paga será de 10 </w:t>
+      </w:r>
+    </w:p>
+    <w:p>
+      <w:pPr>
+        <w:jc w:val="both"/>
+        <w:rPr>
+          <w:b/>
+          <w:bCs/>
+          <w:sz w:val="28"/>
+          <w:szCs w:val="28"/>
+        </w:rPr>
+      </w:pPr>
+      <w:r>
+        <w:rPr>
+          <w:b/>
+          <w:bCs/>
+          <w:sz w:val="28"/>
+          <w:szCs w:val="28"/>
+        </w:rPr>
+        <w:t xml:space="preserve">3.2.5 RF5. Planillas </w:t>
+      </w:r>
+    </w:p>
+    <w:p>
+      <w:pPr>
+        <w:ind w:left="708"/>
+        <w:jc w:val="both"/>
+        <w:rPr>
+          <w:sz w:val="24"/>
+          <w:szCs w:val="24"/>
+        </w:rPr>
+      </w:pPr>
+      <w:r>
+        <w:rPr>
+          <w:sz w:val="24"/>
+          <w:szCs w:val="24"/>
+        </w:rPr>
         <w:t xml:space="preserve">En esta función debemos de elaborar dos tipos de planillas </w:t>
       </w:r>
     </w:p>
     <w:p>
-      <w:r>
-        <w:rPr>
-          <w:b/>
-          <w:bCs/>
-        </w:rPr>
-        <w:t xml:space="preserve">Generar </w:t>
-      </w:r>
-      <w:r>
-        <w:rPr>
-          <w:b/>
-          <w:bCs/>
-        </w:rPr>
-        <w:t>Planilla Normal:</w:t>
-      </w:r>
-      <w:r>
-        <w:rPr>
-          <w:b/>
-          <w:bCs/>
-        </w:rPr>
-        <w:t xml:space="preserve"> </w:t>
-      </w:r>
-      <w:r>
-        <w:t>esta función se lleva a cabo cuando los empleados ya esta registrados y con información</w:t>
-      </w:r>
-    </w:p>
-    <w:p>
-      <w:r>
-        <w:rPr>
-          <w:b/>
-          <w:bCs/>
+      <w:pPr>
+        <w:ind w:left="708"/>
+        <w:jc w:val="both"/>
+        <w:rPr>
+          <w:sz w:val="24"/>
+          <w:szCs w:val="24"/>
+        </w:rPr>
+      </w:pPr>
+      <w:r>
+        <w:rPr>
+          <w:b/>
+          <w:bCs/>
+          <w:sz w:val="24"/>
+          <w:szCs w:val="24"/>
+        </w:rPr>
+        <w:t xml:space="preserve">Generar Planilla Normal: </w:t>
+      </w:r>
+      <w:r>
+        <w:rPr>
+          <w:sz w:val="24"/>
+          <w:szCs w:val="24"/>
+        </w:rPr>
+        <w:t>esta función se lleva a cabo cuando los empleados ya están registrados y con información</w:t>
+      </w:r>
+    </w:p>
+    <w:p>
+      <w:pPr>
+        <w:ind w:left="708"/>
+        <w:jc w:val="both"/>
+        <w:rPr>
+          <w:sz w:val="24"/>
+          <w:szCs w:val="24"/>
+        </w:rPr>
+      </w:pPr>
+      <w:r>
+        <w:rPr>
+          <w:b/>
+          <w:bCs/>
+          <w:sz w:val="24"/>
+          <w:szCs w:val="24"/>
         </w:rPr>
         <w:t xml:space="preserve">Generar Planilla Final: </w:t>
       </w:r>
       <w:r>
+        <w:rPr>
+          <w:sz w:val="24"/>
+          <w:szCs w:val="24"/>
+        </w:rPr>
         <w:t>esta función se lleva a cabo cuando los descuento y comisión fueron aplicados</w:t>
       </w:r>
     </w:p>
-    <w:p/>
-    <w:p>
-      <w:pPr>
-        <w:pStyle w:val="Ttulo3"/>
-        <w:rPr>
-          <w:b/>
-          <w:bCs/>
-        </w:rPr>
-      </w:pPr>
-      <w:r>
-        <w:rPr>
-          <w:b/>
-          <w:bCs/>
-        </w:rPr>
-        <w:lastRenderedPageBreak/>
-        <w:t>Requerimiento no funcional.</w:t>
-      </w:r>
-    </w:p>
-    <w:p>
-      <w:pPr>
-        <w:pStyle w:val="Ttulo4"/>
-        <w:rPr>
-          <w:b/>
-          <w:bCs/>
-          <w:i w:val="0"/>
-          <w:iCs w:val="0"/>
-        </w:rPr>
-      </w:pPr>
-      <w:r>
-        <w:rPr>
-          <w:b/>
-          <w:bCs/>
-          <w:i w:val="0"/>
-          <w:iCs w:val="0"/>
-        </w:rPr>
-        <w:t>RNF1 Lenguaje de programación.</w:t>
-      </w:r>
-    </w:p>
-    <w:p>
-      <w:r>
+    <w:p>
+      <w:pPr>
+        <w:rPr>
+          <w:b/>
+          <w:bCs/>
+          <w:sz w:val="28"/>
+          <w:szCs w:val="28"/>
+        </w:rPr>
+      </w:pPr>
+    </w:p>
+    <w:p>
+      <w:pPr>
+        <w:rPr>
+          <w:b/>
+          <w:bCs/>
+          <w:sz w:val="28"/>
+          <w:szCs w:val="28"/>
+        </w:rPr>
+      </w:pPr>
+      <w:r>
+        <w:rPr>
+          <w:b/>
+          <w:bCs/>
+          <w:sz w:val="28"/>
+          <w:szCs w:val="28"/>
+        </w:rPr>
+        <w:t xml:space="preserve">3.2.6 RNF1. Lenguaje de programación </w:t>
+      </w:r>
+    </w:p>
+    <w:p>
+      <w:pPr>
+        <w:ind w:left="708"/>
+        <w:jc w:val="both"/>
+        <w:rPr>
+          <w:sz w:val="24"/>
+          <w:szCs w:val="24"/>
+        </w:rPr>
+      </w:pPr>
+      <w:r>
+        <w:rPr>
+          <w:sz w:val="24"/>
+          <w:szCs w:val="24"/>
+        </w:rPr>
         <w:t>El sistema se desarrollará en un lenguaje de programación de alto nivel, orientado a objetos. En este caso se ha escogido JAVA.</w:t>
       </w:r>
     </w:p>
     <w:p>
       <w:pPr>
-        <w:pStyle w:val="Ttulo4"/>
-        <w:rPr>
-          <w:b/>
-          <w:bCs/>
-          <w:i w:val="0"/>
-          <w:iCs w:val="0"/>
-        </w:rPr>
-      </w:pPr>
-      <w:r>
-        <w:rPr>
-          <w:b/>
-          <w:bCs/>
-          <w:i w:val="0"/>
-          <w:iCs w:val="0"/>
-        </w:rPr>
-        <w:t>RNF2 Base de datos.</w:t>
-      </w:r>
-    </w:p>
-    <w:p>
-      <w:r>
+        <w:rPr>
+          <w:b/>
+          <w:bCs/>
+          <w:sz w:val="28"/>
+          <w:szCs w:val="28"/>
+        </w:rPr>
+      </w:pPr>
+      <w:r>
+        <w:rPr>
+          <w:b/>
+          <w:bCs/>
+          <w:sz w:val="28"/>
+          <w:szCs w:val="28"/>
+        </w:rPr>
+        <w:t xml:space="preserve">3.2.7 RNF2. Base de datos </w:t>
+      </w:r>
+    </w:p>
+    <w:p>
+      <w:pPr>
+        <w:ind w:left="708"/>
+        <w:jc w:val="both"/>
+        <w:rPr>
+          <w:sz w:val="24"/>
+          <w:szCs w:val="24"/>
+        </w:rPr>
+      </w:pPr>
+      <w:r>
+        <w:rPr>
+          <w:sz w:val="24"/>
+          <w:szCs w:val="24"/>
+        </w:rPr>
         <w:t>El sistema será desarrollado para que interactúe con un motor de base de datos. Para este sistema Utilizaremos MySQL.</w:t>
       </w:r>
     </w:p>
     <w:p>
       <w:pPr>
-        <w:pStyle w:val="Ttulo4"/>
-        <w:rPr>
-          <w:b/>
-          <w:bCs/>
-          <w:i w:val="0"/>
-          <w:iCs w:val="0"/>
-        </w:rPr>
-      </w:pPr>
-      <w:r>
-        <w:rPr>
-          <w:b/>
-          <w:bCs/>
-          <w:i w:val="0"/>
-          <w:iCs w:val="0"/>
-        </w:rPr>
-        <w:t>RNF3 Restricciones de funcionamiento.</w:t>
-      </w:r>
-    </w:p>
-    <w:p>
-      <w:r>
+        <w:jc w:val="both"/>
+        <w:rPr>
+          <w:b/>
+          <w:bCs/>
+          <w:sz w:val="28"/>
+          <w:szCs w:val="28"/>
+        </w:rPr>
+      </w:pPr>
+      <w:r>
+        <w:rPr>
+          <w:b/>
+          <w:bCs/>
+          <w:sz w:val="28"/>
+          <w:szCs w:val="28"/>
+        </w:rPr>
+        <w:t xml:space="preserve">3.2.8 RNF3. Restricciones de funcionamiento </w:t>
+      </w:r>
+    </w:p>
+    <w:p>
+      <w:pPr>
+        <w:ind w:left="708"/>
+        <w:jc w:val="both"/>
+        <w:rPr>
+          <w:sz w:val="24"/>
+          <w:szCs w:val="24"/>
+        </w:rPr>
+      </w:pPr>
+      <w:r>
+        <w:rPr>
+          <w:sz w:val="24"/>
+          <w:szCs w:val="24"/>
+        </w:rPr>
         <w:t>Para el acceso al sistema se contemplará dos tipos de usuarios.</w:t>
       </w:r>
     </w:p>
     <w:p>
       <w:pPr>
         <w:ind w:left="708"/>
-      </w:pPr>
-      <w:r>
+        <w:jc w:val="both"/>
+        <w:rPr>
+          <w:sz w:val="24"/>
+          <w:szCs w:val="24"/>
+        </w:rPr>
+      </w:pPr>
+      <w:r>
+        <w:rPr>
+          <w:sz w:val="24"/>
+          <w:szCs w:val="24"/>
+        </w:rPr>
         <w:t>El administrador tendrá acceso a todas las funcionalidades</w:t>
       </w:r>
     </w:p>
     <w:p>
       <w:pPr>
         <w:ind w:left="708"/>
-      </w:pPr>
-      <w:r>
+        <w:jc w:val="both"/>
+        <w:rPr>
+          <w:sz w:val="24"/>
+          <w:szCs w:val="24"/>
+        </w:rPr>
+      </w:pPr>
+      <w:r>
+        <w:rPr>
+          <w:sz w:val="24"/>
+          <w:szCs w:val="24"/>
+        </w:rPr>
         <w:t>El Usuario Normal que solo tendrá acceso limitado al sistema según las indicaciones del administrador</w:t>
       </w:r>
     </w:p>
-    <w:p/>
+    <w:p>
+      <w:pPr>
+        <w:jc w:val="both"/>
+        <w:rPr>
+          <w:b/>
+          <w:bCs/>
+          <w:sz w:val="28"/>
+          <w:szCs w:val="28"/>
+        </w:rPr>
+      </w:pPr>
+      <w:r>
+        <w:rPr>
+          <w:b/>
+          <w:bCs/>
+          <w:sz w:val="28"/>
+          <w:szCs w:val="28"/>
+        </w:rPr>
+        <w:t>3.2.9 RNF4. Restricciones de rendimiento</w:t>
+      </w:r>
+    </w:p>
+    <w:p>
+      <w:pPr>
+        <w:ind w:left="708"/>
+        <w:jc w:val="both"/>
+        <w:rPr>
+          <w:sz w:val="24"/>
+          <w:szCs w:val="24"/>
+        </w:rPr>
+      </w:pPr>
+      <w:r>
+        <w:rPr>
+          <w:sz w:val="24"/>
+          <w:szCs w:val="24"/>
+        </w:rPr>
+        <w:t>El sistema desarrollado para la administración de pagos y planillas, será implementado para dos terminales, por lo tanto, el sistema estará diseñado para trabajar con varios usuarios simultáneamente</w:t>
+      </w:r>
+    </w:p>
+    <w:p>
+      <w:pPr>
+        <w:ind w:left="708"/>
+        <w:jc w:val="both"/>
+        <w:rPr>
+          <w:sz w:val="24"/>
+          <w:szCs w:val="24"/>
+        </w:rPr>
+      </w:pPr>
+      <w:r>
+        <w:rPr>
+          <w:sz w:val="24"/>
+          <w:szCs w:val="24"/>
+        </w:rPr>
+        <w:t>Cada proceso se llevará a cabo en el sistema uno a la vez</w:t>
+      </w:r>
+    </w:p>
+    <w:p>
+      <w:pPr>
+        <w:ind w:left="708"/>
+        <w:jc w:val="both"/>
+        <w:rPr>
+          <w:sz w:val="24"/>
+          <w:szCs w:val="24"/>
+        </w:rPr>
+      </w:pPr>
+      <w:r>
+        <w:rPr>
+          <w:sz w:val="24"/>
+          <w:szCs w:val="24"/>
+        </w:rPr>
+        <w:t xml:space="preserve"> Se estima que la cantidad de registro en la base de datos llegue a 50, sin embargo, debido a futuras expansión de la empresa, la base de datos podría llevar a almacenar miles de registros</w:t>
+      </w:r>
+    </w:p>
+    <w:p>
+      <w:pPr>
+        <w:rPr>
+          <w:b/>
+          <w:bCs/>
+          <w:sz w:val="28"/>
+          <w:szCs w:val="28"/>
+        </w:rPr>
+      </w:pPr>
+      <w:r>
+        <w:rPr>
+          <w:b/>
+          <w:bCs/>
+          <w:sz w:val="28"/>
+          <w:szCs w:val="28"/>
+        </w:rPr>
+        <w:t>3.2.10 RNF5. Requisitos de diseño</w:t>
+      </w:r>
+    </w:p>
+    <w:p>
+      <w:pPr>
+        <w:pStyle w:val="Default"/>
+        <w:ind w:left="708"/>
+        <w:jc w:val="both"/>
+        <w:rPr>
+          <w:rFonts w:asciiTheme="minorHAnsi" w:hAnsiTheme="minorHAnsi"/>
+        </w:rPr>
+      </w:pPr>
+      <w:r>
+        <w:rPr>
+          <w:rFonts w:asciiTheme="minorHAnsi" w:hAnsiTheme="minorHAnsi"/>
+        </w:rPr>
+        <w:t>El diseño y desarrollo de esta aplicación será en función operativo en el que se va instalado</w:t>
+      </w:r>
+    </w:p>
+    <w:p>
+      <w:pPr>
+        <w:pStyle w:val="Default"/>
+        <w:ind w:left="708"/>
+        <w:jc w:val="both"/>
+        <w:rPr>
+          <w:rFonts w:asciiTheme="minorHAnsi" w:hAnsiTheme="minorHAnsi"/>
+        </w:rPr>
+      </w:pPr>
+    </w:p>
+    <w:p>
+      <w:pPr>
+        <w:pStyle w:val="Default"/>
+        <w:ind w:left="708"/>
+        <w:jc w:val="both"/>
+      </w:pPr>
+      <w:r>
+        <w:rPr>
+          <w:rFonts w:asciiTheme="minorHAnsi" w:hAnsiTheme="minorHAnsi"/>
+        </w:rPr>
+        <w:t>Por parte de la empresa no existen políticas o estándares que limiten el deseño del sistema</w:t>
+      </w:r>
+    </w:p>
+    <w:p>
+      <w:pPr>
+        <w:rPr>
+          <w:lang w:val="es-SV"/>
+        </w:rPr>
+      </w:pPr>
+    </w:p>
     <w:p>
       <w:r>
         <w:t xml:space="preserve">                  </w:t>
@@ -2275,6 +2612,23 @@
       <w:contextualSpacing/>
     </w:pPr>
   </w:style>
+  <w:style w:type="paragraph" w:customStyle="1" w:styleId="Default">
+    <w:name w:val="Default"/>
+    <w:rsid w:val="00C04923"/>
+    <w:pPr>
+      <w:autoSpaceDE w:val="0"/>
+      <w:autoSpaceDN w:val="0"/>
+      <w:adjustRightInd w:val="0"/>
+      <w:spacing w:after="0" w:line="240" w:lineRule="auto"/>
+    </w:pPr>
+    <w:rPr>
+      <w:rFonts w:ascii="Arial" w:eastAsiaTheme="minorHAnsi" w:hAnsi="Arial" w:cs="Arial"/>
+      <w:color w:val="000000"/>
+      <w:sz w:val="24"/>
+      <w:szCs w:val="24"/>
+      <w:lang w:val="es-SV"/>
+    </w:rPr>
+  </w:style>
 </w:styles>
 </file>
 

</xml_diff>